<commit_message>
Se agregan los trabajos grupales teóricos al repo
</commit_message>
<xml_diff>
--- a/trunk/practico/parciales/ISW_PLANTILLA_P1.docx
+++ b/trunk/practico/parciales/ISW_PLANTILLA_P1.docx
@@ -206,6 +206,7 @@
           <w:szCs w:val="28"/>
         </w:rPr>
       </w:pPr>
+      <w:proofErr w:type="spellStart"/>
       <w:r>
         <w:rPr>
           <w:rFonts w:ascii="Calibri" w:hAnsi="Calibri"/>
@@ -213,7 +214,37 @@
           <w:sz w:val="28"/>
           <w:szCs w:val="28"/>
         </w:rPr>
-        <w:t>User Stories que forman parte del MVP:</w:t>
+        <w:t>User</w:t>
+      </w:r>
+      <w:proofErr w:type="spellEnd"/>
+      <w:r>
+        <w:rPr>
+          <w:rFonts w:ascii="Calibri" w:hAnsi="Calibri"/>
+          <w:color w:val="000000"/>
+          <w:sz w:val="28"/>
+          <w:szCs w:val="28"/>
+        </w:rPr>
+        <w:t xml:space="preserve"> </w:t>
+      </w:r>
+      <w:proofErr w:type="spellStart"/>
+      <w:r>
+        <w:rPr>
+          <w:rFonts w:ascii="Calibri" w:hAnsi="Calibri"/>
+          <w:color w:val="000000"/>
+          <w:sz w:val="28"/>
+          <w:szCs w:val="28"/>
+        </w:rPr>
+        <w:t>Stories</w:t>
+      </w:r>
+      <w:proofErr w:type="spellEnd"/>
+      <w:r>
+        <w:rPr>
+          <w:rFonts w:ascii="Calibri" w:hAnsi="Calibri"/>
+          <w:color w:val="000000"/>
+          <w:sz w:val="28"/>
+          <w:szCs w:val="28"/>
+        </w:rPr>
+        <w:t xml:space="preserve"> que forman parte del MVP:</w:t>
       </w:r>
     </w:p>
     <w:p>
@@ -228,6 +259,8 @@
         <w:spacing w:after="120"/>
         <w:rPr>
           <w:rFonts w:ascii="Calibri" w:hAnsi="Calibri"/>
+          <w:b/>
+          <w:bCs/>
           <w:color w:val="000000"/>
           <w:sz w:val="28"/>
           <w:szCs w:val="28"/>
@@ -246,6 +279,8 @@
         <w:spacing w:after="120"/>
         <w:rPr>
           <w:rFonts w:ascii="Calibri" w:hAnsi="Calibri"/>
+          <w:b/>
+          <w:bCs/>
           <w:color w:val="000000"/>
           <w:sz w:val="28"/>
           <w:szCs w:val="28"/>
@@ -264,6 +299,8 @@
         <w:spacing w:after="120"/>
         <w:rPr>
           <w:rFonts w:ascii="Calibri" w:hAnsi="Calibri"/>
+          <w:b/>
+          <w:bCs/>
           <w:color w:val="000000"/>
           <w:sz w:val="28"/>
           <w:szCs w:val="28"/>
@@ -282,6 +319,8 @@
         <w:spacing w:after="120"/>
         <w:rPr>
           <w:rFonts w:ascii="Calibri" w:hAnsi="Calibri"/>
+          <w:b/>
+          <w:bCs/>
           <w:color w:val="000000"/>
           <w:sz w:val="28"/>
           <w:szCs w:val="28"/>
@@ -300,6 +339,8 @@
         <w:spacing w:after="120"/>
         <w:rPr>
           <w:rFonts w:ascii="Calibri" w:hAnsi="Calibri"/>
+          <w:b/>
+          <w:bCs/>
           <w:color w:val="000000"/>
           <w:sz w:val="28"/>
           <w:szCs w:val="28"/>
@@ -545,6 +586,7 @@
           <w:szCs w:val="28"/>
         </w:rPr>
       </w:pPr>
+      <w:proofErr w:type="spellStart"/>
       <w:r>
         <w:rPr>
           <w:rFonts w:ascii="Calibri" w:eastAsia="Calibri" w:hAnsi="Calibri" w:cs="Calibri"/>
@@ -555,8 +597,33 @@
           <w:szCs w:val="26"/>
         </w:rPr>
         <w:lastRenderedPageBreak/>
-        <w:t>User Stories</w:t>
+        <w:t>User</w:t>
       </w:r>
+      <w:proofErr w:type="spellEnd"/>
+      <w:r>
+        <w:rPr>
+          <w:rFonts w:ascii="Calibri" w:eastAsia="Calibri" w:hAnsi="Calibri" w:cs="Calibri"/>
+          <w:b/>
+          <w:bCs/>
+          <w:color w:val="000000"/>
+          <w:sz w:val="26"/>
+          <w:szCs w:val="26"/>
+        </w:rPr>
+        <w:t xml:space="preserve"> </w:t>
+      </w:r>
+      <w:proofErr w:type="spellStart"/>
+      <w:r>
+        <w:rPr>
+          <w:rFonts w:ascii="Calibri" w:eastAsia="Calibri" w:hAnsi="Calibri" w:cs="Calibri"/>
+          <w:b/>
+          <w:bCs/>
+          <w:color w:val="000000"/>
+          <w:sz w:val="26"/>
+          <w:szCs w:val="26"/>
+        </w:rPr>
+        <w:t>Stories</w:t>
+      </w:r>
+      <w:proofErr w:type="spellEnd"/>
     </w:p>
     <w:tbl>
       <w:tblPr>
@@ -588,6 +655,8 @@
                 <w:b/>
               </w:rPr>
             </w:pPr>
+            <w:bookmarkStart w:id="0" w:name="_Hlk50747434"/>
+            <w:bookmarkStart w:id="1" w:name="_Hlk50748158"/>
             <w:r>
               <w:rPr>
                 <w:b/>
@@ -708,6 +777,7 @@
           </w:p>
         </w:tc>
       </w:tr>
+      <w:bookmarkEnd w:id="0"/>
     </w:tbl>
     <w:p>
       <w:pPr>
@@ -825,6 +895,7 @@
         <w:t>&lt;Justificación de estimación US 1&gt;</w:t>
       </w:r>
     </w:p>
+    <w:bookmarkEnd w:id="1"/>
     <w:p>
       <w:pPr>
         <w:pBdr>

</xml_diff>